<commit_message>
one modified file and one new file
</commit_message>
<xml_diff>
--- a/parkeren.docx
+++ b/parkeren.docx
@@ -28,10 +28,16 @@
           <w:ilvl w:val="1"/>
           <w:numId w:val="2"/>
         </w:numPr>
-        <w:rPr/>
-      </w:pPr>
-      <w:r>
-        <w:rPr/>
+        <w:rPr>
+          <w:sz w:val="32"/>
+          <w:szCs w:val="32"/>
+        </w:rPr>
+      </w:pPr>
+      <w:r>
+        <w:rPr>
+          <w:sz w:val="32"/>
+          <w:szCs w:val="32"/>
+        </w:rPr>
         <w:t>- Tijdelijke parkeervergunning</w:t>
       </w:r>
     </w:p>
@@ -42,10 +48,16 @@
           <w:ilvl w:val="1"/>
           <w:numId w:val="2"/>
         </w:numPr>
-        <w:rPr/>
-      </w:pPr>
-      <w:r>
-        <w:rPr/>
+        <w:rPr>
+          <w:sz w:val="32"/>
+          <w:szCs w:val="32"/>
+        </w:rPr>
+      </w:pPr>
+      <w:r>
+        <w:rPr>
+          <w:sz w:val="32"/>
+          <w:szCs w:val="32"/>
+        </w:rPr>
         <w:t>- Parkeervergunning bewoner</w:t>
       </w:r>
     </w:p>
@@ -56,10 +68,16 @@
           <w:ilvl w:val="1"/>
           <w:numId w:val="2"/>
         </w:numPr>
-        <w:rPr/>
-      </w:pPr>
-      <w:r>
-        <w:rPr/>
+        <w:rPr>
+          <w:sz w:val="32"/>
+          <w:szCs w:val="32"/>
+        </w:rPr>
+      </w:pPr>
+      <w:r>
+        <w:rPr>
+          <w:sz w:val="32"/>
+          <w:szCs w:val="32"/>
+        </w:rPr>
         <w:t>- Parkeervergunning bedrijven</w:t>
       </w:r>
     </w:p>
@@ -70,10 +88,16 @@
           <w:ilvl w:val="1"/>
           <w:numId w:val="2"/>
         </w:numPr>
-        <w:rPr/>
-      </w:pPr>
-      <w:r>
-        <w:rPr/>
+        <w:rPr>
+          <w:sz w:val="32"/>
+          <w:szCs w:val="32"/>
+        </w:rPr>
+      </w:pPr>
+      <w:r>
+        <w:rPr>
+          <w:sz w:val="32"/>
+          <w:szCs w:val="32"/>
+        </w:rPr>
         <w:t>- Kentekenwijziging parkeervergunning</w:t>
       </w:r>
     </w:p>
@@ -84,10 +108,16 @@
           <w:ilvl w:val="1"/>
           <w:numId w:val="2"/>
         </w:numPr>
-        <w:rPr/>
-      </w:pPr>
-      <w:r>
-        <w:rPr/>
+        <w:rPr>
+          <w:sz w:val="32"/>
+          <w:szCs w:val="32"/>
+        </w:rPr>
+      </w:pPr>
+      <w:r>
+        <w:rPr>
+          <w:sz w:val="32"/>
+          <w:szCs w:val="32"/>
+        </w:rPr>
         <w:t>- Parkeren</w:t>
       </w:r>
     </w:p>
@@ -98,225 +128,326 @@
           <w:ilvl w:val="1"/>
           <w:numId w:val="2"/>
         </w:numPr>
-        <w:rPr/>
-      </w:pPr>
-      <w:r>
-        <w:rPr/>
+        <w:rPr>
+          <w:sz w:val="32"/>
+          <w:szCs w:val="32"/>
+        </w:rPr>
+      </w:pPr>
+      <w:r>
+        <w:rPr>
+          <w:sz w:val="32"/>
+          <w:szCs w:val="32"/>
+        </w:rPr>
+        <w:t>- Toegangspas Sportdorp en Zomerland</w:t>
+      </w:r>
+    </w:p>
+    <w:p>
+      <w:pPr>
+        <w:pStyle w:val="Normal"/>
+        <w:numPr>
+          <w:ilvl w:val="1"/>
+          <w:numId w:val="2"/>
+        </w:numPr>
+        <w:rPr>
+          <w:sz w:val="32"/>
+          <w:szCs w:val="32"/>
+        </w:rPr>
+      </w:pPr>
+      <w:r>
+        <w:rPr>
+          <w:sz w:val="32"/>
+          <w:szCs w:val="32"/>
+        </w:rPr>
+        <w:t>- 06-parkeren</w:t>
+      </w:r>
+    </w:p>
+    <w:p>
+      <w:pPr>
+        <w:pStyle w:val="Normal"/>
+        <w:numPr>
+          <w:ilvl w:val="1"/>
+          <w:numId w:val="2"/>
+        </w:numPr>
+        <w:rPr>
+          <w:sz w:val="32"/>
+          <w:szCs w:val="32"/>
+        </w:rPr>
+      </w:pPr>
+      <w:r>
+        <w:rPr>
+          <w:sz w:val="32"/>
+          <w:szCs w:val="32"/>
+        </w:rPr>
+        <w:t>- Betaald parkeren</w:t>
+      </w:r>
+    </w:p>
+    <w:p>
+      <w:pPr>
+        <w:pStyle w:val="Normal"/>
+        <w:numPr>
+          <w:ilvl w:val="1"/>
+          <w:numId w:val="2"/>
+        </w:numPr>
+        <w:rPr>
+          <w:sz w:val="32"/>
+          <w:szCs w:val="32"/>
+        </w:rPr>
+      </w:pPr>
+      <w:r>
+        <w:rPr>
+          <w:sz w:val="32"/>
+          <w:szCs w:val="32"/>
+        </w:rPr>
+        <w:t>- Parkeren voor ondernemers</w:t>
+      </w:r>
+    </w:p>
+    <w:p>
+      <w:pPr>
+        <w:pStyle w:val="Normal"/>
+        <w:numPr>
+          <w:ilvl w:val="1"/>
+          <w:numId w:val="2"/>
+        </w:numPr>
+        <w:rPr>
+          <w:sz w:val="32"/>
+          <w:szCs w:val="32"/>
+        </w:rPr>
+      </w:pPr>
+      <w:r>
+        <w:rPr>
+          <w:sz w:val="32"/>
+          <w:szCs w:val="32"/>
+        </w:rPr>
+        <w:t>- Aanmelden parkeren mantelzorger</w:t>
+      </w:r>
+    </w:p>
+    <w:p>
+      <w:pPr>
+        <w:pStyle w:val="Normal"/>
+        <w:numPr>
+          <w:ilvl w:val="1"/>
+          <w:numId w:val="2"/>
+        </w:numPr>
+        <w:rPr>
+          <w:sz w:val="32"/>
+          <w:szCs w:val="32"/>
+        </w:rPr>
+      </w:pPr>
+      <w:r>
+        <w:rPr>
+          <w:sz w:val="32"/>
+          <w:szCs w:val="32"/>
+        </w:rPr>
+        <w:t>- Aanmelden parkeren bezoek</w:t>
+      </w:r>
+    </w:p>
+    <w:p>
+      <w:pPr>
+        <w:pStyle w:val="Normal"/>
+        <w:rPr>
+          <w:sz w:val="32"/>
+          <w:szCs w:val="32"/>
+        </w:rPr>
+      </w:pPr>
+      <w:r>
+        <w:rPr>
+          <w:sz w:val="32"/>
+          <w:szCs w:val="32"/>
+        </w:rPr>
         <w:t xml:space="preserve">- </w:t>
       </w:r>
-      <w:r>
-        <w:rPr/>
-        <w:t>Toegangspas Sportdorp en Zomerland</w:t>
-      </w:r>
-    </w:p>
-    <w:p>
-      <w:pPr>
-        <w:pStyle w:val="Normal"/>
-        <w:numPr>
-          <w:ilvl w:val="1"/>
-          <w:numId w:val="2"/>
-        </w:numPr>
-        <w:rPr/>
-      </w:pPr>
-      <w:r>
-        <w:rPr/>
-        <w:t>- 06-parkeren</w:t>
-      </w:r>
-    </w:p>
-    <w:p>
-      <w:pPr>
-        <w:pStyle w:val="Normal"/>
-        <w:numPr>
-          <w:ilvl w:val="1"/>
-          <w:numId w:val="2"/>
-        </w:numPr>
-        <w:rPr/>
-      </w:pPr>
-      <w:r>
-        <w:rPr/>
-        <w:t>- Betaald parkeren</w:t>
-      </w:r>
-    </w:p>
-    <w:p>
-      <w:pPr>
-        <w:pStyle w:val="Normal"/>
-        <w:numPr>
-          <w:ilvl w:val="1"/>
-          <w:numId w:val="2"/>
-        </w:numPr>
-        <w:rPr/>
-      </w:pPr>
-      <w:r>
-        <w:rPr/>
-        <w:t>- Parkeren voor ondernemers</w:t>
-      </w:r>
-    </w:p>
-    <w:p>
-      <w:pPr>
-        <w:pStyle w:val="Normal"/>
-        <w:numPr>
-          <w:ilvl w:val="1"/>
-          <w:numId w:val="2"/>
-        </w:numPr>
-        <w:rPr/>
-      </w:pPr>
-      <w:r>
-        <w:rPr/>
-        <w:t>- Aanmelden parkeren mantelzorger</w:t>
-      </w:r>
-    </w:p>
-    <w:p>
-      <w:pPr>
-        <w:pStyle w:val="Normal"/>
-        <w:numPr>
-          <w:ilvl w:val="1"/>
-          <w:numId w:val="2"/>
-        </w:numPr>
-        <w:rPr/>
-      </w:pPr>
-      <w:r>
-        <w:rPr/>
-        <w:t>- Aanmelden parkeren bezoek</w:t>
-      </w:r>
-    </w:p>
-    <w:p>
-      <w:pPr>
-        <w:pStyle w:val="Normal"/>
-        <w:rPr/>
-      </w:pPr>
-      <w:r>
-        <w:rPr/>
+      <w:bookmarkStart w:id="0" w:name="__UnoMark__135_2090935068"/>
+      <w:bookmarkStart w:id="1" w:name="__UnoMark__170_2090935068"/>
+      <w:r>
+        <w:rPr>
+          <w:sz w:val="32"/>
+          <w:szCs w:val="32"/>
+        </w:rPr>
+        <w:t xml:space="preserve">Rekeningnummer doorgeven producten </w:t>
+      </w:r>
+      <w:bookmarkStart w:id="2" w:name="__UnoMark__171_2090935068"/>
+      <w:bookmarkStart w:id="3" w:name="__UnoMark__178_2090935068"/>
+      <w:bookmarkStart w:id="4" w:name="__UnoMark__177_2090935068"/>
+      <w:bookmarkEnd w:id="1"/>
+      <w:bookmarkEnd w:id="2"/>
+      <w:bookmarkEnd w:id="3"/>
+      <w:bookmarkEnd w:id="4"/>
+      <w:r>
+        <w:rPr>
+          <w:sz w:val="32"/>
+          <w:szCs w:val="32"/>
+        </w:rPr>
+        <w:t>parkeren</w:t>
+      </w:r>
+    </w:p>
+    <w:p>
+      <w:pPr>
+        <w:pStyle w:val="Normal"/>
+        <w:rPr>
+          <w:sz w:val="32"/>
+          <w:szCs w:val="32"/>
+        </w:rPr>
+      </w:pPr>
+      <w:r>
+        <w:rPr>
+          <w:sz w:val="32"/>
+          <w:szCs w:val="32"/>
+        </w:rPr>
         <w:t xml:space="preserve">- </w:t>
       </w:r>
-      <w:bookmarkStart w:id="0" w:name="__UnoMark__170_2090935068"/>
-      <w:bookmarkStart w:id="1" w:name="__UnoMark__135_2090935068"/>
-      <w:r>
-        <w:rPr/>
-        <w:t xml:space="preserve">Rekeningnummer doorgeven producten </w:t>
-      </w:r>
-      <w:bookmarkStart w:id="2" w:name="__UnoMark__178_2090935068"/>
-      <w:bookmarkStart w:id="3" w:name="__UnoMark__177_2090935068"/>
-      <w:bookmarkStart w:id="4" w:name="__UnoMark__171_2090935068"/>
-      <w:bookmarkEnd w:id="0"/>
-      <w:bookmarkEnd w:id="3"/>
-      <w:bookmarkEnd w:id="2"/>
-      <w:bookmarkEnd w:id="4"/>
-      <w:r>
-        <w:rPr/>
-        <w:t>parkeren</w:t>
-      </w:r>
-    </w:p>
-    <w:p>
-      <w:pPr>
-        <w:pStyle w:val="Normal"/>
-        <w:rPr/>
-      </w:pPr>
-      <w:r>
-        <w:rPr/>
-        <w:t xml:space="preserve">- </w:t>
-      </w:r>
-      <w:bookmarkStart w:id="5" w:name="__UnoMark__179_2090935068"/>
-      <w:bookmarkStart w:id="6" w:name="__UnoMark__172_2090935068"/>
-      <w:r>
-        <w:rPr/>
+      <w:bookmarkStart w:id="5" w:name="__UnoMark__172_2090935068"/>
+      <w:bookmarkStart w:id="6" w:name="__UnoMark__179_2090935068"/>
+      <w:r>
+        <w:rPr>
+          <w:sz w:val="32"/>
+          <w:szCs w:val="32"/>
+        </w:rPr>
         <w:t>Parkeren</w:t>
       </w:r>
-      <w:bookmarkStart w:id="7" w:name="__UnoMark__180_2090935068"/>
-      <w:bookmarkStart w:id="8" w:name="__UnoMark__173_2090935068"/>
+      <w:bookmarkStart w:id="7" w:name="__UnoMark__173_2090935068"/>
+      <w:bookmarkStart w:id="8" w:name="__UnoMark__180_2090935068"/>
       <w:bookmarkEnd w:id="5"/>
       <w:bookmarkEnd w:id="6"/>
       <w:r>
-        <w:rPr/>
+        <w:rPr>
+          <w:sz w:val="32"/>
+          <w:szCs w:val="32"/>
+        </w:rPr>
         <w:t xml:space="preserve"> grote voertuigen</w:t>
       </w:r>
       <w:bookmarkEnd w:id="7"/>
       <w:bookmarkEnd w:id="8"/>
       <w:r>
-        <w:rPr/>
+        <w:rPr>
+          <w:sz w:val="32"/>
+          <w:szCs w:val="32"/>
+        </w:rPr>
         <w:t xml:space="preserve"> </w:t>
       </w:r>
     </w:p>
     <w:p>
       <w:pPr>
         <w:pStyle w:val="Normal"/>
-        <w:rPr/>
-      </w:pPr>
-      <w:r>
-        <w:rPr/>
+        <w:rPr>
+          <w:sz w:val="32"/>
+          <w:szCs w:val="32"/>
+        </w:rPr>
+      </w:pPr>
+      <w:r>
+        <w:rPr>
+          <w:sz w:val="32"/>
+          <w:szCs w:val="32"/>
+        </w:rPr>
         <w:t xml:space="preserve">- </w:t>
       </w:r>
-      <w:bookmarkStart w:id="9" w:name="__UnoMark__181_2090935068"/>
-      <w:bookmarkStart w:id="10" w:name="__UnoMark__174_2090935068"/>
-      <w:r>
-        <w:rPr/>
+      <w:bookmarkStart w:id="9" w:name="__UnoMark__174_2090935068"/>
+      <w:bookmarkStart w:id="10" w:name="__UnoMark__181_2090935068"/>
+      <w:r>
+        <w:rPr>
+          <w:sz w:val="32"/>
+          <w:szCs w:val="32"/>
+        </w:rPr>
         <w:t>Parkeertarieven</w:t>
       </w:r>
       <w:bookmarkEnd w:id="9"/>
       <w:bookmarkEnd w:id="10"/>
       <w:r>
-        <w:rPr/>
+        <w:rPr>
+          <w:sz w:val="32"/>
+          <w:szCs w:val="32"/>
+        </w:rPr>
         <w:t xml:space="preserve"> </w:t>
       </w:r>
     </w:p>
     <w:p>
       <w:pPr>
         <w:pStyle w:val="Normal"/>
-        <w:rPr/>
-      </w:pPr>
-      <w:r>
-        <w:rPr/>
+        <w:rPr>
+          <w:sz w:val="32"/>
+          <w:szCs w:val="32"/>
+        </w:rPr>
+      </w:pPr>
+      <w:r>
+        <w:rPr>
+          <w:sz w:val="32"/>
+          <w:szCs w:val="32"/>
+        </w:rPr>
         <w:t xml:space="preserve">- </w:t>
       </w:r>
-      <w:bookmarkStart w:id="11" w:name="__UnoMark__182_2090935068"/>
-      <w:bookmarkStart w:id="12" w:name="__UnoMark__175_2090935068"/>
-      <w:r>
-        <w:rPr/>
+      <w:bookmarkStart w:id="11" w:name="__UnoMark__175_2090935068"/>
+      <w:bookmarkStart w:id="12" w:name="__UnoMark__182_2090935068"/>
+      <w:r>
+        <w:rPr>
+          <w:sz w:val="32"/>
+          <w:szCs w:val="32"/>
+        </w:rPr>
         <w:t>P+R-terreinen</w:t>
       </w:r>
       <w:bookmarkEnd w:id="11"/>
       <w:bookmarkEnd w:id="12"/>
       <w:r>
-        <w:rPr/>
+        <w:rPr>
+          <w:sz w:val="32"/>
+          <w:szCs w:val="32"/>
+        </w:rPr>
         <w:t xml:space="preserve"> </w:t>
       </w:r>
     </w:p>
     <w:p>
       <w:pPr>
         <w:pStyle w:val="Normal"/>
-        <w:rPr/>
-      </w:pPr>
-      <w:r>
-        <w:rPr/>
+        <w:rPr>
+          <w:sz w:val="32"/>
+          <w:szCs w:val="32"/>
+        </w:rPr>
+      </w:pPr>
+      <w:r>
+        <w:rPr>
+          <w:sz w:val="32"/>
+          <w:szCs w:val="32"/>
+        </w:rPr>
         <w:t xml:space="preserve">- </w:t>
       </w:r>
-      <w:bookmarkStart w:id="13" w:name="__UnoMark__183_2090935068"/>
-      <w:bookmarkStart w:id="14" w:name="__UnoMark__176_2090935068"/>
-      <w:r>
-        <w:rPr/>
+      <w:bookmarkStart w:id="13" w:name="__UnoMark__176_2090935068"/>
+      <w:bookmarkStart w:id="14" w:name="__UnoMark__183_2090935068"/>
+      <w:r>
+        <w:rPr>
+          <w:sz w:val="32"/>
+          <w:szCs w:val="32"/>
+        </w:rPr>
         <w:t>Kentekenparkeren</w:t>
       </w:r>
       <w:bookmarkEnd w:id="13"/>
       <w:bookmarkEnd w:id="14"/>
       <w:r>
+        <w:rPr>
+          <w:sz w:val="32"/>
+          <w:szCs w:val="32"/>
+        </w:rPr>
+        <w:t xml:space="preserve"> </w:t>
+      </w:r>
+    </w:p>
+    <w:p>
+      <w:pPr>
+        <w:pStyle w:val="Normal"/>
+        <w:rPr>
+          <w:sz w:val="32"/>
+          <w:szCs w:val="32"/>
+        </w:rPr>
+      </w:pPr>
+      <w:r>
+        <w:rPr>
+          <w:sz w:val="32"/>
+          <w:szCs w:val="32"/>
+        </w:rPr>
+      </w:r>
+    </w:p>
+    <w:p>
+      <w:pPr>
+        <w:pStyle w:val="Normal"/>
         <w:rPr/>
-        <w:t xml:space="preserve"> </w:t>
-      </w:r>
-    </w:p>
-    <w:p>
-      <w:pPr>
-        <w:pStyle w:val="Normal"/>
-        <w:rPr/>
-      </w:pPr>
-      <w:r>
-        <w:rPr/>
-      </w:r>
-    </w:p>
-    <w:p>
-      <w:pPr>
-        <w:pStyle w:val="Normal"/>
-        <w:rPr/>
-      </w:pPr>
-      <w:bookmarkEnd w:id="1"/>
+      </w:pPr>
+      <w:bookmarkEnd w:id="0"/>
       <w:r>
         <w:rPr/>
       </w:r>

</xml_diff>